<commit_message>
INSCON-1  Added bootstrap to the project
</commit_message>
<xml_diff>
--- a/Documentation/Design/Tools and Useage.docx
+++ b/Documentation/Design/Tools and Useage.docx
@@ -52,11 +52,9 @@
           <w:numId w:val="1"/>
         </w:numPr>
       </w:pPr>
-      <w:proofErr w:type="spellStart"/>
       <w:r>
         <w:t>VSCommands</w:t>
       </w:r>
-      <w:proofErr w:type="spellEnd"/>
     </w:p>
     <w:p>
       <w:pPr>
@@ -66,11 +64,9 @@
           <w:numId w:val="1"/>
         </w:numPr>
       </w:pPr>
-      <w:proofErr w:type="spellStart"/>
       <w:r>
         <w:t>SlowCheetah</w:t>
       </w:r>
-      <w:proofErr w:type="spellEnd"/>
     </w:p>
     <w:p>
       <w:pPr>
@@ -80,11 +76,9 @@
           <w:numId w:val="1"/>
         </w:numPr>
       </w:pPr>
-      <w:proofErr w:type="spellStart"/>
       <w:r>
         <w:t>LINQPad</w:t>
       </w:r>
-      <w:proofErr w:type="spellEnd"/>
     </w:p>
     <w:p>
       <w:pPr>
@@ -106,11 +100,9 @@
           <w:numId w:val="1"/>
         </w:numPr>
       </w:pPr>
-      <w:proofErr w:type="spellStart"/>
       <w:r>
         <w:t>GhostDoc</w:t>
       </w:r>
-      <w:proofErr w:type="spellEnd"/>
     </w:p>
     <w:p>
       <w:pPr>
@@ -121,15 +113,7 @@
         </w:numPr>
       </w:pPr>
       <w:r>
-        <w:t xml:space="preserve">Blend + </w:t>
-      </w:r>
-      <w:proofErr w:type="spellStart"/>
-      <w:r>
-        <w:t>Sketchflow</w:t>
-      </w:r>
-      <w:proofErr w:type="spellEnd"/>
-      <w:r>
-        <w:t xml:space="preserve"> Preview for Visual Studio 2012</w:t>
+        <w:t>Blend + Sketchflow Preview for Visual Studio 2012</w:t>
       </w:r>
     </w:p>
     <w:p>
@@ -152,13 +136,44 @@
           <w:numId w:val="1"/>
         </w:numPr>
       </w:pPr>
-      <w:proofErr w:type="spellStart"/>
       <w:r>
-        <w:t>SandCastle</w:t>
+        <w:t>SandCastle Help File Builder</w:t>
       </w:r>
-      <w:proofErr w:type="spellEnd"/>
+    </w:p>
+    <w:p>
+      <w:pPr>
+        <w:pStyle w:val="ListParagraph"/>
+        <w:numPr>
+          <w:ilvl w:val="0"/>
+          <w:numId w:val="1"/>
+        </w:numPr>
+      </w:pPr>
       <w:r>
-        <w:t xml:space="preserve"> Help File Builder</w:t>
+        <w:t>MSTest</w:t>
+      </w:r>
+    </w:p>
+    <w:p>
+      <w:pPr>
+        <w:pStyle w:val="ListParagraph"/>
+        <w:numPr>
+          <w:ilvl w:val="0"/>
+          <w:numId w:val="1"/>
+        </w:numPr>
+      </w:pPr>
+      <w:r>
+        <w:t>Unity</w:t>
+      </w:r>
+    </w:p>
+    <w:p>
+      <w:pPr>
+        <w:pStyle w:val="ListParagraph"/>
+        <w:numPr>
+          <w:ilvl w:val="0"/>
+          <w:numId w:val="1"/>
+        </w:numPr>
+      </w:pPr>
+      <w:r>
+        <w:t>Moq</w:t>
       </w:r>
       <w:bookmarkStart w:id="0" w:name="_GoBack"/>
       <w:bookmarkEnd w:id="0"/>
@@ -212,16 +227,12 @@
         <w:rFonts w:asciiTheme="majorHAnsi" w:eastAsiaTheme="majorEastAsia" w:hAnsiTheme="majorHAnsi" w:cstheme="majorBidi"/>
       </w:rPr>
     </w:pPr>
-    <w:proofErr w:type="spellStart"/>
-    <w:proofErr w:type="gramStart"/>
     <w:r>
       <w:rPr>
         <w:rFonts w:asciiTheme="majorHAnsi" w:eastAsiaTheme="majorEastAsia" w:hAnsiTheme="majorHAnsi" w:cstheme="majorBidi"/>
       </w:rPr>
       <w:t>plw</w:t>
     </w:r>
-    <w:proofErr w:type="spellEnd"/>
-    <w:proofErr w:type="gramEnd"/>
     <w:r>
       <w:rPr>
         <w:rFonts w:asciiTheme="majorHAnsi" w:eastAsiaTheme="majorEastAsia" w:hAnsiTheme="majorHAnsi" w:cstheme="majorBidi"/>
@@ -314,6 +325,7 @@
       <w:dataBinding w:prefixMappings="xmlns:ns0='http://schemas.openxmlformats.org/package/2006/metadata/core-properties' xmlns:ns1='http://purl.org/dc/elements/1.1/'" w:xpath="/ns0:coreProperties[1]/ns1:title[1]" w:storeItemID="{6C3C8BC8-F283-45AE-878A-BAB7291924A1}"/>
       <w:text/>
     </w:sdtPr>
+    <w:sdtEndPr/>
     <w:sdtContent>
       <w:p>
         <w:pPr>
@@ -1053,6 +1065,13 @@
 
 <file path=word/glossary/fontTable.xml><?xml version="1.0" encoding="utf-8"?>
 <w:fonts xmlns:mc="http://schemas.openxmlformats.org/markup-compatibility/2006" xmlns:r="http://schemas.openxmlformats.org/officeDocument/2006/relationships" xmlns:w="http://schemas.openxmlformats.org/wordprocessingml/2006/main" xmlns:w14="http://schemas.microsoft.com/office/word/2010/wordml" mc:Ignorable="w14">
+  <w:font w:name="Calibri">
+    <w:panose1 w:val="020F0502020204030204"/>
+    <w:charset w:val="00"/>
+    <w:family w:val="swiss"/>
+    <w:pitch w:val="variable"/>
+    <w:sig w:usb0="E00002FF" w:usb1="4000ACFF" w:usb2="00000001" w:usb3="00000000" w:csb0="0000019F" w:csb1="00000000"/>
+  </w:font>
   <w:font w:name="Times New Roman">
     <w:panose1 w:val="02020603050405020304"/>
     <w:charset w:val="00"/>
@@ -1060,19 +1079,13 @@
     <w:pitch w:val="variable"/>
     <w:sig w:usb0="E0002AFF" w:usb1="C0007841" w:usb2="00000009" w:usb3="00000000" w:csb0="000001FF" w:csb1="00000000"/>
   </w:font>
-  <w:font w:name="Calibri">
-    <w:panose1 w:val="020F0502020204030204"/>
-    <w:charset w:val="00"/>
-    <w:family w:val="swiss"/>
-    <w:pitch w:val="variable"/>
-    <w:sig w:usb0="E00002FF" w:usb1="4000ACFF" w:usb2="00000001" w:usb3="00000000" w:csb0="0000019F" w:csb1="00000000"/>
-  </w:font>
   <w:font w:name="Tahoma">
     <w:panose1 w:val="020B0604030504040204"/>
     <w:charset w:val="00"/>
     <w:family w:val="swiss"/>
+    <w:notTrueType/>
     <w:pitch w:val="variable"/>
-    <w:sig w:usb0="E1002EFF" w:usb1="C000605B" w:usb2="00000029" w:usb3="00000000" w:csb0="000101FF" w:csb1="00000000"/>
+    <w:sig w:usb0="00000003" w:usb1="00000000" w:usb2="00000000" w:usb3="00000000" w:csb0="00000001" w:csb1="00000000"/>
   </w:font>
   <w:font w:name="Cambria">
     <w:panose1 w:val="02040503050406030204"/>
@@ -1099,6 +1112,8 @@
   <w:rsids>
     <w:rsidRoot w:val="0090096F"/>
     <w:rsid w:val="003405AF"/>
+    <w:rsid w:val="006876A0"/>
+    <w:rsid w:val="0076412D"/>
     <w:rsid w:val="0090096F"/>
   </w:rsids>
   <m:mathPr>

</xml_diff>